<commit_message>
Add code to report
</commit_message>
<xml_diff>
--- a/Design Pattern/Design Pattern Tạ Hữu Bình 20190094.docx
+++ b/Design Pattern/Design Pattern Tạ Hữu Bình 20190094.docx
@@ -1257,7 +1257,7 @@
     </w:p>
     <w:p>
       <w:pPr>
-        <w:ind w:left="720"/>
+        <w:ind w:left="720" w:firstLine="360"/>
         <w:jc w:val="both"/>
         <w:rPr>
           <w:rFonts w:ascii="Arial" w:hAnsi="Arial" w:cs="Arial"/>
@@ -1293,13 +1293,186 @@
     </w:p>
     <w:p>
       <w:pPr>
-        <w:jc w:val="both"/>
-        <w:rPr>
-          <w:rFonts w:ascii="Arial" w:hAnsi="Arial" w:cs="Arial"/>
-          <w:sz w:val="24"/>
-          <w:szCs w:val="24"/>
-        </w:rPr>
-      </w:pPr>
+        <w:ind w:left="720"/>
+        <w:jc w:val="both"/>
+        <w:rPr>
+          <w:rFonts w:ascii="Arial" w:hAnsi="Arial" w:cs="Arial"/>
+          <w:sz w:val="24"/>
+          <w:szCs w:val="24"/>
+        </w:rPr>
+      </w:pPr>
+      <w:hyperlink r:id="rId10" w:history="1">
+        <w:r>
+          <w:rPr>
+            <w:rStyle w:val="Hyperlink"/>
+            <w:rFonts w:ascii="Arial" w:hAnsi="Arial" w:cs="Arial"/>
+            <w:sz w:val="24"/>
+            <w:szCs w:val="24"/>
+          </w:rPr>
+          <w:t>https://github.com/Tahuubinh/TKXDPM.CNTN.20221-20190094.TaHuuBinh</w:t>
+        </w:r>
+        <w:r>
+          <w:rPr>
+            <w:rStyle w:val="Hyperlink"/>
+            <w:rFonts w:ascii="Arial" w:hAnsi="Arial" w:cs="Arial"/>
+            <w:sz w:val="24"/>
+            <w:szCs w:val="24"/>
+          </w:rPr>
+          <w:t>/</w:t>
+        </w:r>
+        <w:r>
+          <w:rPr>
+            <w:rStyle w:val="Hyperlink"/>
+            <w:rFonts w:ascii="Arial" w:hAnsi="Arial" w:cs="Arial"/>
+            <w:sz w:val="24"/>
+            <w:szCs w:val="24"/>
+          </w:rPr>
+          <w:t>tree/release/lab07/Design%20Pattern/src/Observer_Pattern</w:t>
+        </w:r>
+      </w:hyperlink>
+      <w:r>
+        <w:rPr>
+          <w:rFonts w:ascii="Arial" w:hAnsi="Arial" w:cs="Arial"/>
+          <w:sz w:val="24"/>
+          <w:szCs w:val="24"/>
+        </w:rPr>
+        <w:t xml:space="preserve"> </w:t>
+      </w:r>
+    </w:p>
+    <w:p>
+      <w:pPr>
+        <w:ind w:left="720" w:firstLine="360"/>
+        <w:jc w:val="both"/>
+        <w:rPr>
+          <w:rFonts w:ascii="Arial" w:hAnsi="Arial" w:cs="Arial"/>
+          <w:sz w:val="24"/>
+          <w:szCs w:val="24"/>
+        </w:rPr>
+      </w:pPr>
+      <w:r>
+        <w:rPr>
+          <w:rFonts w:ascii="Arial" w:hAnsi="Arial" w:cs="Arial"/>
+          <w:sz w:val="24"/>
+          <w:szCs w:val="24"/>
+        </w:rPr>
+        <w:t>StockGrabber implements Subject to defi</w:t>
+      </w:r>
+      <w:r>
+        <w:rPr>
+          <w:rFonts w:ascii="Arial" w:hAnsi="Arial" w:cs="Arial"/>
+          <w:sz w:val="24"/>
+          <w:szCs w:val="24"/>
+        </w:rPr>
+        <w:t xml:space="preserve">ne methods making it become a publisher. StockObserver implements Observer to </w:t>
+      </w:r>
+      <w:r>
+        <w:rPr>
+          <w:rFonts w:ascii="Arial" w:hAnsi="Arial" w:cs="Arial"/>
+          <w:sz w:val="24"/>
+          <w:szCs w:val="24"/>
+        </w:rPr>
+        <w:t xml:space="preserve">define methods making it become a </w:t>
+      </w:r>
+      <w:r>
+        <w:rPr>
+          <w:rFonts w:ascii="Arial" w:hAnsi="Arial" w:cs="Arial"/>
+          <w:sz w:val="24"/>
+          <w:szCs w:val="24"/>
+        </w:rPr>
+        <w:t xml:space="preserve">subcriber. Anytime StockGrabber makes some changing, all objects of StockObserver get the information. </w:t>
+      </w:r>
+      <w:r>
+        <w:rPr>
+          <w:rFonts w:ascii="Arial" w:hAnsi="Arial" w:cs="Arial"/>
+          <w:sz w:val="24"/>
+          <w:szCs w:val="24"/>
+        </w:rPr>
+        <w:t>Run “</w:t>
+      </w:r>
+      <w:r>
+        <w:rPr>
+          <w:rFonts w:ascii="Arial" w:hAnsi="Arial" w:cs="Arial"/>
+          <w:sz w:val="24"/>
+          <w:szCs w:val="24"/>
+        </w:rPr>
+        <w:t>GrabStocks</w:t>
+      </w:r>
+      <w:r>
+        <w:rPr>
+          <w:rFonts w:ascii="Arial" w:hAnsi="Arial" w:cs="Arial"/>
+          <w:sz w:val="24"/>
+          <w:szCs w:val="24"/>
+        </w:rPr>
+        <w:t>.java” to see the illustrated result as below</w:t>
+      </w:r>
+      <w:r>
+        <w:rPr>
+          <w:rFonts w:ascii="Arial" w:hAnsi="Arial" w:cs="Arial"/>
+          <w:sz w:val="24"/>
+          <w:szCs w:val="24"/>
+        </w:rPr>
+        <w:t>:</w:t>
+      </w:r>
+      <w:r>
+        <w:rPr>
+          <w:rFonts w:ascii="Arial" w:hAnsi="Arial" w:cs="Arial"/>
+          <w:sz w:val="24"/>
+          <w:szCs w:val="24"/>
+        </w:rPr>
+        <w:t xml:space="preserve"> </w:t>
+      </w:r>
+    </w:p>
+    <w:p>
+      <w:pPr>
+        <w:jc w:val="center"/>
+        <w:rPr>
+          <w:rFonts w:ascii="Arial" w:hAnsi="Arial" w:cs="Arial"/>
+          <w:sz w:val="24"/>
+          <w:szCs w:val="24"/>
+        </w:rPr>
+      </w:pPr>
+      <w:r>
+        <w:rPr>
+          <w:rFonts w:ascii="Arial" w:hAnsi="Arial" w:cs="Arial"/>
+          <w:sz w:val="24"/>
+          <w:szCs w:val="24"/>
+        </w:rPr>
+        <w:drawing>
+          <wp:inline distT="0" distB="0" distL="0" distR="0" wp14:anchorId="58D4DB5F" wp14:editId="182E2C72">
+            <wp:extent cx="5943600" cy="2831465"/>
+            <wp:effectExtent l="0" t="0" r="0" b="6985"/>
+            <wp:docPr id="8" name="Picture 8" descr="Text&#10;&#10;Description automatically generated"/>
+            <wp:cNvGraphicFramePr>
+              <a:graphicFrameLocks xmlns:a="http://schemas.openxmlformats.org/drawingml/2006/main" noChangeAspect="1"/>
+            </wp:cNvGraphicFramePr>
+            <a:graphic xmlns:a="http://schemas.openxmlformats.org/drawingml/2006/main">
+              <a:graphicData uri="http://schemas.openxmlformats.org/drawingml/2006/picture">
+                <pic:pic xmlns:pic="http://schemas.openxmlformats.org/drawingml/2006/picture">
+                  <pic:nvPicPr>
+                    <pic:cNvPr id="8" name="Picture 8" descr="Text&#10;&#10;Description automatically generated"/>
+                    <pic:cNvPicPr/>
+                  </pic:nvPicPr>
+                  <pic:blipFill>
+                    <a:blip r:embed="rId11"/>
+                    <a:stretch>
+                      <a:fillRect/>
+                    </a:stretch>
+                  </pic:blipFill>
+                  <pic:spPr>
+                    <a:xfrm>
+                      <a:off x="0" y="0"/>
+                      <a:ext cx="5943600" cy="2831465"/>
+                    </a:xfrm>
+                    <a:prstGeom prst="rect">
+                      <a:avLst/>
+                    </a:prstGeom>
+                  </pic:spPr>
+                </pic:pic>
+              </a:graphicData>
+            </a:graphic>
+          </wp:inline>
+        </w:drawing>
+      </w:r>
     </w:p>
     <w:p>
       <w:pPr>
@@ -1540,7 +1713,16 @@
           <w:sz w:val="24"/>
           <w:szCs w:val="24"/>
         </w:rPr>
-        <w:t xml:space="preserve"> created custom button classes, and </w:t>
+        <w:t xml:space="preserve"> </w:t>
+      </w:r>
+      <w:r>
+        <w:rPr>
+          <w:rFonts w:ascii="Arial" w:hAnsi="Arial" w:cs="Arial"/>
+          <w:sz w:val="24"/>
+          <w:szCs w:val="24"/>
+        </w:rPr>
+        <w:lastRenderedPageBreak/>
+        <w:t xml:space="preserve">created custom button classes, and </w:t>
       </w:r>
       <w:r>
         <w:rPr>
@@ -1896,7 +2078,6 @@
         <w:rPr>
           <w:noProof/>
         </w:rPr>
-        <w:lastRenderedPageBreak/>
         <w:drawing>
           <wp:inline distT="0" distB="0" distL="0" distR="0" wp14:anchorId="2DB86455" wp14:editId="2366D59E">
             <wp:extent cx="4663440" cy="952500"/>
@@ -1915,7 +2096,7 @@
                     </pic:cNvPicPr>
                   </pic:nvPicPr>
                   <pic:blipFill>
-                    <a:blip r:embed="rId10">
+                    <a:blip r:embed="rId12">
                       <a:extLst>
                         <a:ext uri="{28A0092B-C50C-407E-A947-70E740481C1C}">
                           <a14:useLocalDpi xmlns:a14="http://schemas.microsoft.com/office/drawing/2010/main" val="0"/>
@@ -2194,6 +2375,7 @@
           <w:sz w:val="24"/>
           <w:szCs w:val="24"/>
         </w:rPr>
+        <w:lastRenderedPageBreak/>
         <w:drawing>
           <wp:inline distT="0" distB="0" distL="0" distR="0" wp14:anchorId="13C4E1DD" wp14:editId="2DE36FFF">
             <wp:extent cx="5715000" cy="1524000"/>
@@ -2212,7 +2394,7 @@
                     </pic:cNvPicPr>
                   </pic:nvPicPr>
                   <pic:blipFill>
-                    <a:blip r:embed="rId11">
+                    <a:blip r:embed="rId13">
                       <a:extLst>
                         <a:ext uri="{28A0092B-C50C-407E-A947-70E740481C1C}">
                           <a14:useLocalDpi xmlns:a14="http://schemas.microsoft.com/office/drawing/2010/main" val="0"/>
@@ -2419,7 +2601,6 @@
           <w:sz w:val="24"/>
           <w:szCs w:val="24"/>
         </w:rPr>
-        <w:lastRenderedPageBreak/>
         <w:tab/>
         <w:t>The main idea of the Iterator pattern is to extract the traversal behavior of a collection into a separate object called an iterator.</w:t>
       </w:r>
@@ -2434,6 +2615,7 @@
         <w:rPr>
           <w:noProof/>
         </w:rPr>
+        <w:lastRenderedPageBreak/>
         <w:drawing>
           <wp:inline distT="0" distB="0" distL="0" distR="0" wp14:anchorId="551B96D2" wp14:editId="02AFD024">
             <wp:extent cx="3810000" cy="4480560"/>
@@ -2452,7 +2634,7 @@
                     </pic:cNvPicPr>
                   </pic:nvPicPr>
                   <pic:blipFill>
-                    <a:blip r:embed="rId12">
+                    <a:blip r:embed="rId14">
                       <a:extLst>
                         <a:ext uri="{28A0092B-C50C-407E-A947-70E740481C1C}">
                           <a14:useLocalDpi xmlns:a14="http://schemas.microsoft.com/office/drawing/2010/main" val="0"/>
@@ -2678,7 +2860,7 @@
                     </pic:cNvPicPr>
                   </pic:nvPicPr>
                   <pic:blipFill>
-                    <a:blip r:embed="rId13">
+                    <a:blip r:embed="rId15">
                       <a:extLst>
                         <a:ext uri="{28A0092B-C50C-407E-A947-70E740481C1C}">
                           <a14:useLocalDpi xmlns:a14="http://schemas.microsoft.com/office/drawing/2010/main" val="0"/>
@@ -3013,6 +3195,396 @@
     </w:p>
     <w:p>
       <w:pPr>
+        <w:ind w:left="720" w:firstLine="360"/>
+        <w:jc w:val="both"/>
+        <w:rPr>
+          <w:rFonts w:ascii="Arial" w:hAnsi="Arial" w:cs="Arial"/>
+          <w:sz w:val="24"/>
+          <w:szCs w:val="24"/>
+        </w:rPr>
+      </w:pPr>
+      <w:r>
+        <w:rPr>
+          <w:rFonts w:ascii="Arial" w:hAnsi="Arial" w:cs="Arial"/>
+          <w:sz w:val="24"/>
+          <w:szCs w:val="24"/>
+        </w:rPr>
+        <w:lastRenderedPageBreak/>
+        <w:t xml:space="preserve">Illustrated source code of applying </w:t>
+      </w:r>
+      <w:r>
+        <w:rPr>
+          <w:rFonts w:ascii="Arial" w:hAnsi="Arial" w:cs="Arial"/>
+          <w:sz w:val="24"/>
+          <w:szCs w:val="24"/>
+        </w:rPr>
+        <w:t>Iterator</w:t>
+      </w:r>
+      <w:r>
+        <w:rPr>
+          <w:rFonts w:ascii="Arial" w:hAnsi="Arial" w:cs="Arial"/>
+          <w:sz w:val="24"/>
+          <w:szCs w:val="24"/>
+        </w:rPr>
+        <w:t xml:space="preserve"> pattern in a </w:t>
+      </w:r>
+      <w:r>
+        <w:rPr>
+          <w:rFonts w:ascii="Arial" w:hAnsi="Arial" w:cs="Arial"/>
+          <w:sz w:val="24"/>
+          <w:szCs w:val="24"/>
+        </w:rPr>
+        <w:t>Song Management</w:t>
+      </w:r>
+      <w:r>
+        <w:rPr>
+          <w:rFonts w:ascii="Arial" w:hAnsi="Arial" w:cs="Arial"/>
+          <w:sz w:val="24"/>
+          <w:szCs w:val="24"/>
+        </w:rPr>
+        <w:t xml:space="preserve"> System is provided at</w:t>
+      </w:r>
+      <w:r>
+        <w:rPr>
+          <w:rFonts w:ascii="Arial" w:hAnsi="Arial" w:cs="Arial"/>
+          <w:sz w:val="24"/>
+          <w:szCs w:val="24"/>
+        </w:rPr>
+        <w:t>:</w:t>
+      </w:r>
+      <w:r>
+        <w:rPr>
+          <w:rFonts w:ascii="Arial" w:hAnsi="Arial" w:cs="Arial"/>
+          <w:sz w:val="24"/>
+          <w:szCs w:val="24"/>
+        </w:rPr>
+        <w:t xml:space="preserve"> </w:t>
+      </w:r>
+    </w:p>
+    <w:p>
+      <w:pPr>
+        <w:ind w:left="720"/>
+        <w:jc w:val="both"/>
+        <w:rPr>
+          <w:rFonts w:ascii="Arial" w:hAnsi="Arial" w:cs="Arial"/>
+          <w:sz w:val="24"/>
+          <w:szCs w:val="24"/>
+        </w:rPr>
+      </w:pPr>
+      <w:hyperlink r:id="rId16" w:history="1">
+        <w:r>
+          <w:rPr>
+            <w:rStyle w:val="Hyperlink"/>
+            <w:rFonts w:ascii="Arial" w:hAnsi="Arial" w:cs="Arial"/>
+            <w:sz w:val="24"/>
+            <w:szCs w:val="24"/>
+          </w:rPr>
+          <w:t>https://github.com/Tahuubinh/TKXDPM.CNTN.20221-20190094.TaHuuBinh/tre</w:t>
+        </w:r>
+        <w:r>
+          <w:rPr>
+            <w:rStyle w:val="Hyperlink"/>
+            <w:rFonts w:ascii="Arial" w:hAnsi="Arial" w:cs="Arial"/>
+            <w:sz w:val="24"/>
+            <w:szCs w:val="24"/>
+          </w:rPr>
+          <w:t>e</w:t>
+        </w:r>
+        <w:r>
+          <w:rPr>
+            <w:rStyle w:val="Hyperlink"/>
+            <w:rFonts w:ascii="Arial" w:hAnsi="Arial" w:cs="Arial"/>
+            <w:sz w:val="24"/>
+            <w:szCs w:val="24"/>
+          </w:rPr>
+          <w:t>/rel</w:t>
+        </w:r>
+        <w:r>
+          <w:rPr>
+            <w:rStyle w:val="Hyperlink"/>
+            <w:rFonts w:ascii="Arial" w:hAnsi="Arial" w:cs="Arial"/>
+            <w:sz w:val="24"/>
+            <w:szCs w:val="24"/>
+          </w:rPr>
+          <w:t>e</w:t>
+        </w:r>
+        <w:r>
+          <w:rPr>
+            <w:rStyle w:val="Hyperlink"/>
+            <w:rFonts w:ascii="Arial" w:hAnsi="Arial" w:cs="Arial"/>
+            <w:sz w:val="24"/>
+            <w:szCs w:val="24"/>
+          </w:rPr>
+          <w:t>ase/lab07/Design%20Pattern/src/Iterator_Pattern</w:t>
+        </w:r>
+      </w:hyperlink>
+      <w:r>
+        <w:rPr>
+          <w:rFonts w:ascii="Arial" w:hAnsi="Arial" w:cs="Arial"/>
+          <w:sz w:val="24"/>
+          <w:szCs w:val="24"/>
+        </w:rPr>
+        <w:t xml:space="preserve"> </w:t>
+      </w:r>
+    </w:p>
+    <w:p>
+      <w:pPr>
+        <w:ind w:left="720" w:firstLine="360"/>
+        <w:jc w:val="both"/>
+        <w:rPr>
+          <w:rFonts w:ascii="Arial" w:hAnsi="Arial" w:cs="Arial"/>
+          <w:sz w:val="24"/>
+          <w:szCs w:val="24"/>
+        </w:rPr>
+      </w:pPr>
+      <w:r>
+        <w:rPr>
+          <w:rFonts w:ascii="Arial" w:hAnsi="Arial" w:cs="Arial"/>
+          <w:sz w:val="24"/>
+          <w:szCs w:val="24"/>
+        </w:rPr>
+        <w:t>SongsOfThe70s</w:t>
+      </w:r>
+      <w:r>
+        <w:rPr>
+          <w:rFonts w:ascii="Arial" w:hAnsi="Arial" w:cs="Arial"/>
+          <w:sz w:val="24"/>
+          <w:szCs w:val="24"/>
+        </w:rPr>
+        <w:t xml:space="preserve">, </w:t>
+      </w:r>
+      <w:r>
+        <w:rPr>
+          <w:rFonts w:ascii="Arial" w:hAnsi="Arial" w:cs="Arial"/>
+          <w:sz w:val="24"/>
+          <w:szCs w:val="24"/>
+        </w:rPr>
+        <w:t>SongsOfThe</w:t>
+      </w:r>
+      <w:r>
+        <w:rPr>
+          <w:rFonts w:ascii="Arial" w:hAnsi="Arial" w:cs="Arial"/>
+          <w:sz w:val="24"/>
+          <w:szCs w:val="24"/>
+        </w:rPr>
+        <w:t>8</w:t>
+      </w:r>
+      <w:r>
+        <w:rPr>
+          <w:rFonts w:ascii="Arial" w:hAnsi="Arial" w:cs="Arial"/>
+          <w:sz w:val="24"/>
+          <w:szCs w:val="24"/>
+        </w:rPr>
+        <w:t>0s</w:t>
+      </w:r>
+      <w:r>
+        <w:rPr>
+          <w:rFonts w:ascii="Arial" w:hAnsi="Arial" w:cs="Arial"/>
+          <w:sz w:val="24"/>
+          <w:szCs w:val="24"/>
+        </w:rPr>
+        <w:t xml:space="preserve">, </w:t>
+      </w:r>
+      <w:r>
+        <w:rPr>
+          <w:rFonts w:ascii="Arial" w:hAnsi="Arial" w:cs="Arial"/>
+          <w:sz w:val="24"/>
+          <w:szCs w:val="24"/>
+        </w:rPr>
+        <w:t>SongsOfThe</w:t>
+      </w:r>
+      <w:r>
+        <w:rPr>
+          <w:rFonts w:ascii="Arial" w:hAnsi="Arial" w:cs="Arial"/>
+          <w:sz w:val="24"/>
+          <w:szCs w:val="24"/>
+        </w:rPr>
+        <w:t>9</w:t>
+      </w:r>
+      <w:r>
+        <w:rPr>
+          <w:rFonts w:ascii="Arial" w:hAnsi="Arial" w:cs="Arial"/>
+          <w:sz w:val="24"/>
+          <w:szCs w:val="24"/>
+        </w:rPr>
+        <w:t>0s</w:t>
+      </w:r>
+      <w:r>
+        <w:rPr>
+          <w:rFonts w:ascii="Arial" w:hAnsi="Arial" w:cs="Arial"/>
+          <w:sz w:val="24"/>
+          <w:szCs w:val="24"/>
+        </w:rPr>
+        <w:t xml:space="preserve"> are classes </w:t>
+      </w:r>
+      <w:r>
+        <w:rPr>
+          <w:rFonts w:ascii="Arial" w:hAnsi="Arial" w:cs="Arial"/>
+          <w:sz w:val="24"/>
+          <w:szCs w:val="24"/>
+        </w:rPr>
+        <w:t xml:space="preserve">implements </w:t>
+      </w:r>
+      <w:r>
+        <w:rPr>
+          <w:rFonts w:ascii="Arial" w:hAnsi="Arial" w:cs="Arial"/>
+          <w:sz w:val="24"/>
+          <w:szCs w:val="24"/>
+        </w:rPr>
+        <w:t>SongIterator</w:t>
+      </w:r>
+      <w:r>
+        <w:rPr>
+          <w:rFonts w:ascii="Arial" w:hAnsi="Arial" w:cs="Arial"/>
+          <w:sz w:val="24"/>
+          <w:szCs w:val="24"/>
+        </w:rPr>
+        <w:t xml:space="preserve"> </w:t>
+      </w:r>
+      <w:r>
+        <w:rPr>
+          <w:rFonts w:ascii="Arial" w:hAnsi="Arial" w:cs="Arial"/>
+          <w:sz w:val="24"/>
+          <w:szCs w:val="24"/>
+        </w:rPr>
+        <w:t xml:space="preserve">to </w:t>
+      </w:r>
+      <w:r>
+        <w:rPr>
+          <w:rFonts w:ascii="Arial" w:hAnsi="Arial" w:cs="Arial"/>
+          <w:sz w:val="24"/>
+          <w:szCs w:val="24"/>
+        </w:rPr>
+        <w:t>make the same kind of itorator though they utilized different data structures to stores information of related songs</w:t>
+      </w:r>
+      <w:r>
+        <w:rPr>
+          <w:rFonts w:ascii="Arial" w:hAnsi="Arial" w:cs="Arial"/>
+          <w:sz w:val="24"/>
+          <w:szCs w:val="24"/>
+        </w:rPr>
+        <w:t xml:space="preserve">. </w:t>
+      </w:r>
+      <w:r>
+        <w:rPr>
+          <w:rFonts w:ascii="Arial" w:hAnsi="Arial" w:cs="Arial"/>
+          <w:sz w:val="24"/>
+          <w:szCs w:val="24"/>
+        </w:rPr>
+        <w:t xml:space="preserve">All instances of songs belong to SongInfo class. The method ‘showTheSongs’ in </w:t>
+      </w:r>
+      <w:r>
+        <w:rPr>
+          <w:rFonts w:ascii="Arial" w:hAnsi="Arial" w:cs="Arial"/>
+          <w:sz w:val="24"/>
+          <w:szCs w:val="24"/>
+        </w:rPr>
+        <w:t>DiscJockey class utilizes iterators to print information of each songs</w:t>
+      </w:r>
+      <w:r>
+        <w:rPr>
+          <w:rFonts w:ascii="Arial" w:hAnsi="Arial" w:cs="Arial"/>
+          <w:sz w:val="24"/>
+          <w:szCs w:val="24"/>
+        </w:rPr>
+        <w:t xml:space="preserve">. </w:t>
+      </w:r>
+      <w:r>
+        <w:rPr>
+          <w:rFonts w:ascii="Arial" w:hAnsi="Arial" w:cs="Arial"/>
+          <w:sz w:val="24"/>
+          <w:szCs w:val="24"/>
+        </w:rPr>
+        <w:t>Run “</w:t>
+      </w:r>
+      <w:r>
+        <w:rPr>
+          <w:rFonts w:ascii="Arial" w:hAnsi="Arial" w:cs="Arial"/>
+          <w:sz w:val="24"/>
+          <w:szCs w:val="24"/>
+        </w:rPr>
+        <w:t>GrabStocks</w:t>
+      </w:r>
+      <w:r>
+        <w:rPr>
+          <w:rFonts w:ascii="Arial" w:hAnsi="Arial" w:cs="Arial"/>
+          <w:sz w:val="24"/>
+          <w:szCs w:val="24"/>
+        </w:rPr>
+        <w:t>.java” to see the illustrated result as below</w:t>
+      </w:r>
+      <w:r>
+        <w:rPr>
+          <w:rFonts w:ascii="Arial" w:hAnsi="Arial" w:cs="Arial"/>
+          <w:sz w:val="24"/>
+          <w:szCs w:val="24"/>
+        </w:rPr>
+        <w:t>:</w:t>
+      </w:r>
+      <w:r>
+        <w:rPr>
+          <w:rFonts w:ascii="Arial" w:hAnsi="Arial" w:cs="Arial"/>
+          <w:sz w:val="24"/>
+          <w:szCs w:val="24"/>
+        </w:rPr>
+        <w:t xml:space="preserve"> </w:t>
+      </w:r>
+    </w:p>
+    <w:p>
+      <w:pPr>
+        <w:ind w:left="720" w:firstLine="360"/>
+        <w:jc w:val="center"/>
+        <w:rPr>
+          <w:rFonts w:ascii="Arial" w:hAnsi="Arial" w:cs="Arial"/>
+          <w:sz w:val="24"/>
+          <w:szCs w:val="24"/>
+        </w:rPr>
+      </w:pPr>
+      <w:r>
+        <w:rPr>
+          <w:rFonts w:ascii="Arial" w:hAnsi="Arial" w:cs="Arial"/>
+          <w:sz w:val="24"/>
+          <w:szCs w:val="24"/>
+        </w:rPr>
+        <w:drawing>
+          <wp:inline distT="0" distB="0" distL="0" distR="0" wp14:anchorId="450C3369" wp14:editId="1F781817">
+            <wp:extent cx="5943600" cy="3211195"/>
+            <wp:effectExtent l="0" t="0" r="0" b="8255"/>
+            <wp:docPr id="10" name="Picture 10" descr="A screenshot of a computer&#10;&#10;Description automatically generated with medium confidence"/>
+            <wp:cNvGraphicFramePr>
+              <a:graphicFrameLocks xmlns:a="http://schemas.openxmlformats.org/drawingml/2006/main" noChangeAspect="1"/>
+            </wp:cNvGraphicFramePr>
+            <a:graphic xmlns:a="http://schemas.openxmlformats.org/drawingml/2006/main">
+              <a:graphicData uri="http://schemas.openxmlformats.org/drawingml/2006/picture">
+                <pic:pic xmlns:pic="http://schemas.openxmlformats.org/drawingml/2006/picture">
+                  <pic:nvPicPr>
+                    <pic:cNvPr id="10" name="Picture 10" descr="A screenshot of a computer&#10;&#10;Description automatically generated with medium confidence"/>
+                    <pic:cNvPicPr/>
+                  </pic:nvPicPr>
+                  <pic:blipFill>
+                    <a:blip r:embed="rId17"/>
+                    <a:stretch>
+                      <a:fillRect/>
+                    </a:stretch>
+                  </pic:blipFill>
+                  <pic:spPr>
+                    <a:xfrm>
+                      <a:off x="0" y="0"/>
+                      <a:ext cx="5943600" cy="3211195"/>
+                    </a:xfrm>
+                    <a:prstGeom prst="rect">
+                      <a:avLst/>
+                    </a:prstGeom>
+                  </pic:spPr>
+                </pic:pic>
+              </a:graphicData>
+            </a:graphic>
+          </wp:inline>
+        </w:drawing>
+      </w:r>
+    </w:p>
+    <w:p>
+      <w:pPr>
         <w:ind w:left="360"/>
         <w:jc w:val="both"/>
         <w:rPr>
@@ -3029,244 +3601,244 @@
           <w:szCs w:val="24"/>
           <w:u w:val="single"/>
         </w:rPr>
+        <w:t>f. Pros and cons</w:t>
+      </w:r>
+    </w:p>
+    <w:p>
+      <w:pPr>
+        <w:ind w:left="360"/>
+        <w:jc w:val="both"/>
+        <w:rPr>
+          <w:rFonts w:ascii="Arial" w:hAnsi="Arial" w:cs="Arial"/>
+          <w:sz w:val="24"/>
+          <w:szCs w:val="24"/>
+        </w:rPr>
+      </w:pPr>
+      <w:r>
+        <w:rPr>
+          <w:rFonts w:ascii="Arial" w:hAnsi="Arial" w:cs="Arial"/>
+          <w:sz w:val="24"/>
+          <w:szCs w:val="24"/>
+        </w:rPr>
+        <w:t>Pros:</w:t>
+      </w:r>
+    </w:p>
+    <w:p>
+      <w:pPr>
+        <w:ind w:left="360"/>
+        <w:jc w:val="both"/>
+        <w:rPr>
+          <w:rFonts w:ascii="Arial" w:hAnsi="Arial" w:cs="Arial"/>
+          <w:sz w:val="24"/>
+          <w:szCs w:val="24"/>
+        </w:rPr>
+      </w:pPr>
+      <w:r>
+        <w:rPr>
+          <w:rFonts w:ascii="Arial" w:hAnsi="Arial" w:cs="Arial"/>
+          <w:sz w:val="24"/>
+          <w:szCs w:val="24"/>
+        </w:rPr>
+        <w:t xml:space="preserve">+ </w:t>
+      </w:r>
+      <w:r>
+        <w:rPr>
+          <w:rFonts w:ascii="Arial" w:hAnsi="Arial" w:cs="Arial"/>
+          <w:sz w:val="24"/>
+          <w:szCs w:val="24"/>
+        </w:rPr>
+        <w:t xml:space="preserve">Single Responsibility Principle. </w:t>
+      </w:r>
+      <w:r>
+        <w:rPr>
+          <w:rFonts w:ascii="Arial" w:hAnsi="Arial" w:cs="Arial"/>
+          <w:sz w:val="24"/>
+          <w:szCs w:val="24"/>
+        </w:rPr>
+        <w:t>We</w:t>
+      </w:r>
+      <w:r>
+        <w:rPr>
+          <w:rFonts w:ascii="Arial" w:hAnsi="Arial" w:cs="Arial"/>
+          <w:sz w:val="24"/>
+          <w:szCs w:val="24"/>
+        </w:rPr>
+        <w:t xml:space="preserve"> can clean up the client code and the collections by extracting bulky traversal algorithms into separate classes</w:t>
+      </w:r>
+      <w:r>
+        <w:rPr>
+          <w:rFonts w:ascii="Arial" w:hAnsi="Arial" w:cs="Arial"/>
+          <w:sz w:val="24"/>
+          <w:szCs w:val="24"/>
+        </w:rPr>
+        <w:t>.</w:t>
+      </w:r>
+    </w:p>
+    <w:p>
+      <w:pPr>
+        <w:ind w:left="360"/>
+        <w:jc w:val="both"/>
+        <w:rPr>
+          <w:rFonts w:ascii="Arial" w:hAnsi="Arial" w:cs="Arial"/>
+          <w:sz w:val="24"/>
+          <w:szCs w:val="24"/>
+        </w:rPr>
+      </w:pPr>
+      <w:r>
+        <w:rPr>
+          <w:rFonts w:ascii="Arial" w:hAnsi="Arial" w:cs="Arial"/>
+          <w:sz w:val="24"/>
+          <w:szCs w:val="24"/>
+        </w:rPr>
+        <w:t xml:space="preserve">+ </w:t>
+      </w:r>
+      <w:r>
+        <w:rPr>
+          <w:rFonts w:ascii="Arial" w:hAnsi="Arial" w:cs="Arial"/>
+          <w:sz w:val="24"/>
+          <w:szCs w:val="24"/>
+        </w:rPr>
+        <w:t xml:space="preserve">Open/Closed Principle. </w:t>
+      </w:r>
+      <w:r>
+        <w:rPr>
+          <w:rFonts w:ascii="Arial" w:hAnsi="Arial" w:cs="Arial"/>
+          <w:sz w:val="24"/>
+          <w:szCs w:val="24"/>
+        </w:rPr>
+        <w:t>We</w:t>
+      </w:r>
+      <w:r>
+        <w:rPr>
+          <w:rFonts w:ascii="Arial" w:hAnsi="Arial" w:cs="Arial"/>
+          <w:sz w:val="24"/>
+          <w:szCs w:val="24"/>
+        </w:rPr>
+        <w:t xml:space="preserve"> can implement new types of collections and iterators and pass them to existing code without breaking anything</w:t>
+      </w:r>
+      <w:r>
+        <w:rPr>
+          <w:rFonts w:ascii="Arial" w:hAnsi="Arial" w:cs="Arial"/>
+          <w:sz w:val="24"/>
+          <w:szCs w:val="24"/>
+        </w:rPr>
+        <w:t>.</w:t>
+      </w:r>
+    </w:p>
+    <w:p>
+      <w:pPr>
+        <w:ind w:left="360"/>
+        <w:jc w:val="both"/>
+        <w:rPr>
+          <w:rFonts w:ascii="Arial" w:hAnsi="Arial" w:cs="Arial"/>
+          <w:sz w:val="24"/>
+          <w:szCs w:val="24"/>
+        </w:rPr>
+      </w:pPr>
+      <w:r>
+        <w:rPr>
+          <w:rFonts w:ascii="Arial" w:hAnsi="Arial" w:cs="Arial"/>
+          <w:sz w:val="24"/>
+          <w:szCs w:val="24"/>
+        </w:rPr>
+        <w:t xml:space="preserve">+ </w:t>
+      </w:r>
+      <w:r>
+        <w:rPr>
+          <w:rFonts w:ascii="Arial" w:hAnsi="Arial" w:cs="Arial"/>
+          <w:sz w:val="24"/>
+          <w:szCs w:val="24"/>
+        </w:rPr>
+        <w:t>We</w:t>
+      </w:r>
+      <w:r>
+        <w:rPr>
+          <w:rFonts w:ascii="Arial" w:hAnsi="Arial" w:cs="Arial"/>
+          <w:sz w:val="24"/>
+          <w:szCs w:val="24"/>
+        </w:rPr>
+        <w:t xml:space="preserve"> can iterate over the same collection in parallel because each iterator object contains its own iteration state.</w:t>
+      </w:r>
+    </w:p>
+    <w:p>
+      <w:pPr>
+        <w:ind w:left="360"/>
+        <w:jc w:val="both"/>
+        <w:rPr>
+          <w:rFonts w:ascii="Arial" w:hAnsi="Arial" w:cs="Arial"/>
+          <w:sz w:val="24"/>
+          <w:szCs w:val="24"/>
+        </w:rPr>
+      </w:pPr>
+      <w:r>
+        <w:rPr>
+          <w:rFonts w:ascii="Arial" w:hAnsi="Arial" w:cs="Arial"/>
+          <w:sz w:val="24"/>
+          <w:szCs w:val="24"/>
+        </w:rPr>
+        <w:t xml:space="preserve">+ </w:t>
+      </w:r>
+      <w:r>
+        <w:rPr>
+          <w:rFonts w:ascii="Arial" w:hAnsi="Arial" w:cs="Arial"/>
+          <w:sz w:val="24"/>
+          <w:szCs w:val="24"/>
+        </w:rPr>
+        <w:t xml:space="preserve">For the same reason, </w:t>
+      </w:r>
+      <w:r>
+        <w:rPr>
+          <w:rFonts w:ascii="Arial" w:hAnsi="Arial" w:cs="Arial"/>
+          <w:sz w:val="24"/>
+          <w:szCs w:val="24"/>
+        </w:rPr>
+        <w:t>we</w:t>
+      </w:r>
+      <w:r>
+        <w:rPr>
+          <w:rFonts w:ascii="Arial" w:hAnsi="Arial" w:cs="Arial"/>
+          <w:sz w:val="24"/>
+          <w:szCs w:val="24"/>
+        </w:rPr>
+        <w:t xml:space="preserve"> can delay an iteration and continue it when needed.</w:t>
+      </w:r>
+    </w:p>
+    <w:p>
+      <w:pPr>
+        <w:ind w:left="360"/>
+        <w:jc w:val="both"/>
+        <w:rPr>
+          <w:rFonts w:ascii="Arial" w:hAnsi="Arial" w:cs="Arial"/>
+          <w:sz w:val="24"/>
+          <w:szCs w:val="24"/>
+        </w:rPr>
+      </w:pPr>
+      <w:r>
+        <w:rPr>
+          <w:rFonts w:ascii="Arial" w:hAnsi="Arial" w:cs="Arial"/>
+          <w:sz w:val="24"/>
+          <w:szCs w:val="24"/>
+        </w:rPr>
+        <w:t>Cons:</w:t>
+      </w:r>
+    </w:p>
+    <w:p>
+      <w:pPr>
+        <w:ind w:left="360"/>
+        <w:jc w:val="both"/>
+        <w:rPr>
+          <w:rFonts w:ascii="Arial" w:hAnsi="Arial" w:cs="Arial"/>
+          <w:sz w:val="24"/>
+          <w:szCs w:val="24"/>
+        </w:rPr>
+      </w:pPr>
+      <w:r>
+        <w:rPr>
+          <w:rFonts w:ascii="Arial" w:hAnsi="Arial" w:cs="Arial"/>
+          <w:sz w:val="24"/>
+          <w:szCs w:val="24"/>
+        </w:rPr>
         <w:lastRenderedPageBreak/>
-        <w:t>f. Pros and cons</w:t>
-      </w:r>
-    </w:p>
-    <w:p>
-      <w:pPr>
-        <w:ind w:left="360"/>
-        <w:jc w:val="both"/>
-        <w:rPr>
-          <w:rFonts w:ascii="Arial" w:hAnsi="Arial" w:cs="Arial"/>
-          <w:sz w:val="24"/>
-          <w:szCs w:val="24"/>
-        </w:rPr>
-      </w:pPr>
-      <w:r>
-        <w:rPr>
-          <w:rFonts w:ascii="Arial" w:hAnsi="Arial" w:cs="Arial"/>
-          <w:sz w:val="24"/>
-          <w:szCs w:val="24"/>
-        </w:rPr>
-        <w:t>Pros:</w:t>
-      </w:r>
-    </w:p>
-    <w:p>
-      <w:pPr>
-        <w:ind w:left="360"/>
-        <w:jc w:val="both"/>
-        <w:rPr>
-          <w:rFonts w:ascii="Arial" w:hAnsi="Arial" w:cs="Arial"/>
-          <w:sz w:val="24"/>
-          <w:szCs w:val="24"/>
-        </w:rPr>
-      </w:pPr>
-      <w:r>
-        <w:rPr>
-          <w:rFonts w:ascii="Arial" w:hAnsi="Arial" w:cs="Arial"/>
-          <w:sz w:val="24"/>
-          <w:szCs w:val="24"/>
-        </w:rPr>
-        <w:t xml:space="preserve">+ </w:t>
-      </w:r>
-      <w:r>
-        <w:rPr>
-          <w:rFonts w:ascii="Arial" w:hAnsi="Arial" w:cs="Arial"/>
-          <w:sz w:val="24"/>
-          <w:szCs w:val="24"/>
-        </w:rPr>
-        <w:t xml:space="preserve">Single Responsibility Principle. </w:t>
-      </w:r>
-      <w:r>
-        <w:rPr>
-          <w:rFonts w:ascii="Arial" w:hAnsi="Arial" w:cs="Arial"/>
-          <w:sz w:val="24"/>
-          <w:szCs w:val="24"/>
-        </w:rPr>
-        <w:t>We</w:t>
-      </w:r>
-      <w:r>
-        <w:rPr>
-          <w:rFonts w:ascii="Arial" w:hAnsi="Arial" w:cs="Arial"/>
-          <w:sz w:val="24"/>
-          <w:szCs w:val="24"/>
-        </w:rPr>
-        <w:t xml:space="preserve"> can clean up the client code and the collections by extracting bulky traversal algorithms into separate classes</w:t>
-      </w:r>
-      <w:r>
-        <w:rPr>
-          <w:rFonts w:ascii="Arial" w:hAnsi="Arial" w:cs="Arial"/>
-          <w:sz w:val="24"/>
-          <w:szCs w:val="24"/>
-        </w:rPr>
-        <w:t>.</w:t>
-      </w:r>
-    </w:p>
-    <w:p>
-      <w:pPr>
-        <w:ind w:left="360"/>
-        <w:jc w:val="both"/>
-        <w:rPr>
-          <w:rFonts w:ascii="Arial" w:hAnsi="Arial" w:cs="Arial"/>
-          <w:sz w:val="24"/>
-          <w:szCs w:val="24"/>
-        </w:rPr>
-      </w:pPr>
-      <w:r>
-        <w:rPr>
-          <w:rFonts w:ascii="Arial" w:hAnsi="Arial" w:cs="Arial"/>
-          <w:sz w:val="24"/>
-          <w:szCs w:val="24"/>
-        </w:rPr>
-        <w:t xml:space="preserve">+ </w:t>
-      </w:r>
-      <w:r>
-        <w:rPr>
-          <w:rFonts w:ascii="Arial" w:hAnsi="Arial" w:cs="Arial"/>
-          <w:sz w:val="24"/>
-          <w:szCs w:val="24"/>
-        </w:rPr>
-        <w:t xml:space="preserve">Open/Closed Principle. </w:t>
-      </w:r>
-      <w:r>
-        <w:rPr>
-          <w:rFonts w:ascii="Arial" w:hAnsi="Arial" w:cs="Arial"/>
-          <w:sz w:val="24"/>
-          <w:szCs w:val="24"/>
-        </w:rPr>
-        <w:t>We</w:t>
-      </w:r>
-      <w:r>
-        <w:rPr>
-          <w:rFonts w:ascii="Arial" w:hAnsi="Arial" w:cs="Arial"/>
-          <w:sz w:val="24"/>
-          <w:szCs w:val="24"/>
-        </w:rPr>
-        <w:t xml:space="preserve"> can implement new types of collections and iterators and pass them to existing code without breaking anything</w:t>
-      </w:r>
-      <w:r>
-        <w:rPr>
-          <w:rFonts w:ascii="Arial" w:hAnsi="Arial" w:cs="Arial"/>
-          <w:sz w:val="24"/>
-          <w:szCs w:val="24"/>
-        </w:rPr>
-        <w:t>.</w:t>
-      </w:r>
-    </w:p>
-    <w:p>
-      <w:pPr>
-        <w:ind w:left="360"/>
-        <w:jc w:val="both"/>
-        <w:rPr>
-          <w:rFonts w:ascii="Arial" w:hAnsi="Arial" w:cs="Arial"/>
-          <w:sz w:val="24"/>
-          <w:szCs w:val="24"/>
-        </w:rPr>
-      </w:pPr>
-      <w:r>
-        <w:rPr>
-          <w:rFonts w:ascii="Arial" w:hAnsi="Arial" w:cs="Arial"/>
-          <w:sz w:val="24"/>
-          <w:szCs w:val="24"/>
-        </w:rPr>
-        <w:t xml:space="preserve">+ </w:t>
-      </w:r>
-      <w:r>
-        <w:rPr>
-          <w:rFonts w:ascii="Arial" w:hAnsi="Arial" w:cs="Arial"/>
-          <w:sz w:val="24"/>
-          <w:szCs w:val="24"/>
-        </w:rPr>
-        <w:t>We</w:t>
-      </w:r>
-      <w:r>
-        <w:rPr>
-          <w:rFonts w:ascii="Arial" w:hAnsi="Arial" w:cs="Arial"/>
-          <w:sz w:val="24"/>
-          <w:szCs w:val="24"/>
-        </w:rPr>
-        <w:t xml:space="preserve"> can iterate over the same collection in parallel because each iterator object contains its own iteration state.</w:t>
-      </w:r>
-    </w:p>
-    <w:p>
-      <w:pPr>
-        <w:ind w:left="360"/>
-        <w:jc w:val="both"/>
-        <w:rPr>
-          <w:rFonts w:ascii="Arial" w:hAnsi="Arial" w:cs="Arial"/>
-          <w:sz w:val="24"/>
-          <w:szCs w:val="24"/>
-        </w:rPr>
-      </w:pPr>
-      <w:r>
-        <w:rPr>
-          <w:rFonts w:ascii="Arial" w:hAnsi="Arial" w:cs="Arial"/>
-          <w:sz w:val="24"/>
-          <w:szCs w:val="24"/>
-        </w:rPr>
-        <w:t xml:space="preserve">+ </w:t>
-      </w:r>
-      <w:r>
-        <w:rPr>
-          <w:rFonts w:ascii="Arial" w:hAnsi="Arial" w:cs="Arial"/>
-          <w:sz w:val="24"/>
-          <w:szCs w:val="24"/>
-        </w:rPr>
-        <w:t xml:space="preserve">For the same reason, </w:t>
-      </w:r>
-      <w:r>
-        <w:rPr>
-          <w:rFonts w:ascii="Arial" w:hAnsi="Arial" w:cs="Arial"/>
-          <w:sz w:val="24"/>
-          <w:szCs w:val="24"/>
-        </w:rPr>
-        <w:t>we</w:t>
-      </w:r>
-      <w:r>
-        <w:rPr>
-          <w:rFonts w:ascii="Arial" w:hAnsi="Arial" w:cs="Arial"/>
-          <w:sz w:val="24"/>
-          <w:szCs w:val="24"/>
-        </w:rPr>
-        <w:t xml:space="preserve"> can delay an iteration and continue it when needed.</w:t>
-      </w:r>
-    </w:p>
-    <w:p>
-      <w:pPr>
-        <w:ind w:left="360"/>
-        <w:jc w:val="both"/>
-        <w:rPr>
-          <w:rFonts w:ascii="Arial" w:hAnsi="Arial" w:cs="Arial"/>
-          <w:sz w:val="24"/>
-          <w:szCs w:val="24"/>
-        </w:rPr>
-      </w:pPr>
-      <w:r>
-        <w:rPr>
-          <w:rFonts w:ascii="Arial" w:hAnsi="Arial" w:cs="Arial"/>
-          <w:sz w:val="24"/>
-          <w:szCs w:val="24"/>
-        </w:rPr>
-        <w:t>Cons:</w:t>
-      </w:r>
-    </w:p>
-    <w:p>
-      <w:pPr>
-        <w:ind w:left="360"/>
-        <w:jc w:val="both"/>
-        <w:rPr>
-          <w:rFonts w:ascii="Arial" w:hAnsi="Arial" w:cs="Arial"/>
-          <w:sz w:val="24"/>
-          <w:szCs w:val="24"/>
-        </w:rPr>
-      </w:pPr>
-      <w:r>
-        <w:rPr>
-          <w:rFonts w:ascii="Arial" w:hAnsi="Arial" w:cs="Arial"/>
-          <w:sz w:val="24"/>
-          <w:szCs w:val="24"/>
-        </w:rPr>
         <w:t xml:space="preserve">- </w:t>
       </w:r>
       <w:r>
@@ -3633,7 +4205,7 @@
       </w:pPr>
     </w:p>
     <w:sectPr>
-      <w:footerReference w:type="default" r:id="rId14"/>
+      <w:footerReference w:type="default" r:id="rId18"/>
       <w:pgSz w:w="12240" w:h="15840"/>
       <w:pgMar w:top="1440" w:right="1440" w:bottom="1440" w:left="1440" w:header="720" w:footer="720" w:gutter="0"/>
       <w:cols w:space="720"/>
@@ -4645,6 +5217,41 @@
     <w:uiPriority w:val="99"/>
     <w:rsid w:val="001401A8"/>
   </w:style>
+  <w:style w:type="character" w:styleId="Hyperlink">
+    <w:name w:val="Hyperlink"/>
+    <w:basedOn w:val="DefaultParagraphFont"/>
+    <w:uiPriority w:val="99"/>
+    <w:unhideWhenUsed/>
+    <w:rsid w:val="008E4F8F"/>
+    <w:rPr>
+      <w:color w:val="0563C1" w:themeColor="hyperlink"/>
+      <w:u w:val="single"/>
+    </w:rPr>
+  </w:style>
+  <w:style w:type="character" w:styleId="UnresolvedMention">
+    <w:name w:val="Unresolved Mention"/>
+    <w:basedOn w:val="DefaultParagraphFont"/>
+    <w:uiPriority w:val="99"/>
+    <w:semiHidden/>
+    <w:unhideWhenUsed/>
+    <w:rsid w:val="008E4F8F"/>
+    <w:rPr>
+      <w:color w:val="605E5C"/>
+      <w:shd w:val="clear" w:color="auto" w:fill="E1DFDD"/>
+    </w:rPr>
+  </w:style>
+  <w:style w:type="character" w:styleId="FollowedHyperlink">
+    <w:name w:val="FollowedHyperlink"/>
+    <w:basedOn w:val="DefaultParagraphFont"/>
+    <w:uiPriority w:val="99"/>
+    <w:semiHidden/>
+    <w:unhideWhenUsed/>
+    <w:rsid w:val="008E4F8F"/>
+    <w:rPr>
+      <w:color w:val="954F72" w:themeColor="followedHyperlink"/>
+      <w:u w:val="single"/>
+    </w:rPr>
+  </w:style>
 </w:styles>
 </file>
 

</xml_diff>